<commit_message>
Update REQUISITOS FUNCIONALES .docx
</commit_message>
<xml_diff>
--- a/Análisis/REQUISITOS FUNCIONALES .docx
+++ b/Análisis/REQUISITOS FUNCIONALES .docx
@@ -561,6 +561,9 @@
           <w:ilvl w:val="0"/>
           <w:numId w:val="2"/>
         </w:numPr>
+        <w:pBdr>
+          <w:bottom w:val="single" w:sz="6" w:space="1" w:color="auto"/>
+        </w:pBdr>
         <w:jc w:val="both"/>
       </w:pPr>
       <w:r>
@@ -573,6 +576,235 @@
       <w:r>
         <w:t>: como se comenta anteriormente, algunos de los requisitos funcionales se desarrollarán en las mismas iteraciones</w:t>
       </w:r>
+    </w:p>
+    <w:p>
+      <w:pPr>
+        <w:pBdr>
+          <w:bottom w:val="single" w:sz="6" w:space="1" w:color="auto"/>
+        </w:pBdr>
+        <w:ind w:left="360"/>
+        <w:jc w:val="both"/>
+      </w:pPr>
+    </w:p>
+    <w:p>
+      <w:pPr>
+        <w:jc w:val="both"/>
+      </w:pPr>
+    </w:p>
+    <w:p>
+      <w:pPr>
+        <w:jc w:val="both"/>
+      </w:pPr>
+    </w:p>
+    <w:p>
+      <w:pPr>
+        <w:jc w:val="both"/>
+        <w:rPr>
+          <w:b/>
+          <w:bCs/>
+        </w:rPr>
+      </w:pPr>
+      <w:r>
+        <w:rPr>
+          <w:b/>
+          <w:bCs/>
+        </w:rPr>
+        <w:t>Casos de uso:</w:t>
+      </w:r>
+    </w:p>
+    <w:p>
+      <w:pPr>
+        <w:pStyle w:val="Prrafodelista"/>
+        <w:numPr>
+          <w:ilvl w:val="0"/>
+          <w:numId w:val="3"/>
+        </w:numPr>
+        <w:jc w:val="both"/>
+        <w:rPr>
+          <w:b/>
+          <w:bCs/>
+        </w:rPr>
+      </w:pPr>
+      <w:r>
+        <w:t xml:space="preserve">Generar base de datos con enfermedades </w:t>
+      </w:r>
+    </w:p>
+    <w:p>
+      <w:pPr>
+        <w:pStyle w:val="Prrafodelista"/>
+        <w:numPr>
+          <w:ilvl w:val="1"/>
+          <w:numId w:val="3"/>
+        </w:numPr>
+        <w:jc w:val="both"/>
+        <w:rPr>
+          <w:b/>
+          <w:bCs/>
+        </w:rPr>
+      </w:pPr>
+      <w:r>
+        <w:t xml:space="preserve">4 operaciones básicas de gestión de bbdd </w:t>
+      </w:r>
+    </w:p>
+    <w:p>
+      <w:pPr>
+        <w:pStyle w:val="Prrafodelista"/>
+        <w:numPr>
+          <w:ilvl w:val="0"/>
+          <w:numId w:val="3"/>
+        </w:numPr>
+        <w:jc w:val="both"/>
+      </w:pPr>
+      <w:r>
+        <w:t>Actualizar datos de estado de persona.</w:t>
+      </w:r>
+    </w:p>
+    <w:p>
+      <w:pPr>
+        <w:pStyle w:val="Prrafodelista"/>
+        <w:numPr>
+          <w:ilvl w:val="1"/>
+          <w:numId w:val="3"/>
+        </w:numPr>
+        <w:jc w:val="both"/>
+      </w:pPr>
+      <w:r>
+        <w:t xml:space="preserve">Bbdd </w:t>
+      </w:r>
+      <w:r>
+        <w:t xml:space="preserve">con las mismas 4 </w:t>
+      </w:r>
+      <w:proofErr w:type="gramStart"/>
+      <w:r>
+        <w:t>operaciones ,</w:t>
+      </w:r>
+      <w:proofErr w:type="gramEnd"/>
+      <w:r>
+        <w:t xml:space="preserve"> además una única que sea modificar estado </w:t>
+      </w:r>
+    </w:p>
+    <w:p>
+      <w:pPr>
+        <w:pStyle w:val="Prrafodelista"/>
+        <w:numPr>
+          <w:ilvl w:val="0"/>
+          <w:numId w:val="3"/>
+        </w:numPr>
+        <w:jc w:val="both"/>
+      </w:pPr>
+      <w:r>
+        <w:t xml:space="preserve">Elaborar red de contactos </w:t>
+      </w:r>
+      <w:r>
+        <w:t xml:space="preserve">(ver manera de programarlo: </w:t>
+      </w:r>
+      <w:proofErr w:type="gramStart"/>
+      <w:r>
+        <w:t>grafo ,</w:t>
+      </w:r>
+      <w:proofErr w:type="gramEnd"/>
+      <w:r>
+        <w:t xml:space="preserve"> array , …)</w:t>
+      </w:r>
+    </w:p>
+    <w:p>
+      <w:pPr>
+        <w:pStyle w:val="Prrafodelista"/>
+        <w:numPr>
+          <w:ilvl w:val="0"/>
+          <w:numId w:val="3"/>
+        </w:numPr>
+        <w:jc w:val="both"/>
+      </w:pPr>
+      <w:r>
+        <w:t xml:space="preserve">Generar plan de vacunación </w:t>
+      </w:r>
+    </w:p>
+    <w:p>
+      <w:pPr>
+        <w:pStyle w:val="Prrafodelista"/>
+        <w:numPr>
+          <w:ilvl w:val="1"/>
+          <w:numId w:val="3"/>
+        </w:numPr>
+        <w:jc w:val="both"/>
+      </w:pPr>
+      <w:r>
+        <w:t xml:space="preserve">Crear calendario de vacunación </w:t>
+      </w:r>
+    </w:p>
+    <w:p>
+      <w:pPr>
+        <w:pStyle w:val="Prrafodelista"/>
+        <w:numPr>
+          <w:ilvl w:val="0"/>
+          <w:numId w:val="3"/>
+        </w:numPr>
+        <w:jc w:val="both"/>
+      </w:pPr>
+      <w:r>
+        <w:t xml:space="preserve">Generar campaña preventiva </w:t>
+      </w:r>
+    </w:p>
+    <w:p>
+      <w:pPr>
+        <w:pStyle w:val="Prrafodelista"/>
+        <w:numPr>
+          <w:ilvl w:val="1"/>
+          <w:numId w:val="3"/>
+        </w:numPr>
+        <w:jc w:val="both"/>
+      </w:pPr>
+      <w:r>
+        <w:lastRenderedPageBreak/>
+        <w:t xml:space="preserve">Almacenar datos sobre las campañas realizadas </w:t>
+      </w:r>
+    </w:p>
+    <w:p>
+      <w:pPr>
+        <w:pStyle w:val="Prrafodelista"/>
+        <w:numPr>
+          <w:ilvl w:val="0"/>
+          <w:numId w:val="3"/>
+        </w:numPr>
+        <w:jc w:val="both"/>
+      </w:pPr>
+      <w:r>
+        <w:t xml:space="preserve">Obtención de estadísticas </w:t>
+      </w:r>
+    </w:p>
+    <w:p>
+      <w:pPr>
+        <w:pStyle w:val="Prrafodelista"/>
+        <w:numPr>
+          <w:ilvl w:val="0"/>
+          <w:numId w:val="3"/>
+        </w:numPr>
+        <w:jc w:val="both"/>
+      </w:pPr>
+      <w:r>
+        <w:t>Obtención</w:t>
+      </w:r>
+      <w:r>
+        <w:t xml:space="preserve"> de información de ciudadanos (muy parecido a </w:t>
+      </w:r>
+      <w:proofErr w:type="spellStart"/>
+      <w:r>
+        <w:t>cdu</w:t>
+      </w:r>
+      <w:proofErr w:type="spellEnd"/>
+      <w:r>
+        <w:t xml:space="preserve"> de actualizar datos </w:t>
+      </w:r>
+      <w:r>
+        <w:t>persona)</w:t>
+      </w:r>
+    </w:p>
+    <w:p>
+      <w:pPr>
+        <w:pStyle w:val="Prrafodelista"/>
+        <w:jc w:val="both"/>
+      </w:pPr>
     </w:p>
     <w:sectPr>
       <w:pgSz w:w="11906" w:h="16838"/>
@@ -700,6 +932,119 @@
     </w:lvl>
   </w:abstractNum>
   <w:abstractNum w:abstractNumId="1" w15:restartNumberingAfterBreak="0">
+    <w:nsid w:val="2FA6206C"/>
+    <w:multiLevelType w:val="hybridMultilevel"/>
+    <w:tmpl w:val="2A58D16C"/>
+    <w:lvl w:ilvl="0" w:tplc="F9003E3E">
+      <w:numFmt w:val="bullet"/>
+      <w:lvlText w:val="-"/>
+      <w:lvlJc w:val="left"/>
+      <w:pPr>
+        <w:ind w:left="720" w:hanging="360"/>
+      </w:pPr>
+      <w:rPr>
+        <w:rFonts w:ascii="Calibri" w:eastAsiaTheme="minorHAnsi" w:hAnsi="Calibri" w:cs="Calibri" w:hint="default"/>
+        <w:b/>
+      </w:rPr>
+    </w:lvl>
+    <w:lvl w:ilvl="1" w:tplc="040A0003">
+      <w:start w:val="1"/>
+      <w:numFmt w:val="bullet"/>
+      <w:lvlText w:val="o"/>
+      <w:lvlJc w:val="left"/>
+      <w:pPr>
+        <w:ind w:left="1440" w:hanging="360"/>
+      </w:pPr>
+      <w:rPr>
+        <w:rFonts w:ascii="Courier New" w:hAnsi="Courier New" w:hint="default"/>
+      </w:rPr>
+    </w:lvl>
+    <w:lvl w:ilvl="2" w:tplc="040A0005" w:tentative="1">
+      <w:start w:val="1"/>
+      <w:numFmt w:val="bullet"/>
+      <w:lvlText w:val=""/>
+      <w:lvlJc w:val="left"/>
+      <w:pPr>
+        <w:ind w:left="2160" w:hanging="360"/>
+      </w:pPr>
+      <w:rPr>
+        <w:rFonts w:ascii="Wingdings" w:hAnsi="Wingdings" w:hint="default"/>
+      </w:rPr>
+    </w:lvl>
+    <w:lvl w:ilvl="3" w:tplc="040A0001" w:tentative="1">
+      <w:start w:val="1"/>
+      <w:numFmt w:val="bullet"/>
+      <w:lvlText w:val=""/>
+      <w:lvlJc w:val="left"/>
+      <w:pPr>
+        <w:ind w:left="2880" w:hanging="360"/>
+      </w:pPr>
+      <w:rPr>
+        <w:rFonts w:ascii="Symbol" w:hAnsi="Symbol" w:hint="default"/>
+      </w:rPr>
+    </w:lvl>
+    <w:lvl w:ilvl="4" w:tplc="040A0003" w:tentative="1">
+      <w:start w:val="1"/>
+      <w:numFmt w:val="bullet"/>
+      <w:lvlText w:val="o"/>
+      <w:lvlJc w:val="left"/>
+      <w:pPr>
+        <w:ind w:left="3600" w:hanging="360"/>
+      </w:pPr>
+      <w:rPr>
+        <w:rFonts w:ascii="Courier New" w:hAnsi="Courier New" w:hint="default"/>
+      </w:rPr>
+    </w:lvl>
+    <w:lvl w:ilvl="5" w:tplc="040A0005" w:tentative="1">
+      <w:start w:val="1"/>
+      <w:numFmt w:val="bullet"/>
+      <w:lvlText w:val=""/>
+      <w:lvlJc w:val="left"/>
+      <w:pPr>
+        <w:ind w:left="4320" w:hanging="360"/>
+      </w:pPr>
+      <w:rPr>
+        <w:rFonts w:ascii="Wingdings" w:hAnsi="Wingdings" w:hint="default"/>
+      </w:rPr>
+    </w:lvl>
+    <w:lvl w:ilvl="6" w:tplc="040A0001" w:tentative="1">
+      <w:start w:val="1"/>
+      <w:numFmt w:val="bullet"/>
+      <w:lvlText w:val=""/>
+      <w:lvlJc w:val="left"/>
+      <w:pPr>
+        <w:ind w:left="5040" w:hanging="360"/>
+      </w:pPr>
+      <w:rPr>
+        <w:rFonts w:ascii="Symbol" w:hAnsi="Symbol" w:hint="default"/>
+      </w:rPr>
+    </w:lvl>
+    <w:lvl w:ilvl="7" w:tplc="040A0003" w:tentative="1">
+      <w:start w:val="1"/>
+      <w:numFmt w:val="bullet"/>
+      <w:lvlText w:val="o"/>
+      <w:lvlJc w:val="left"/>
+      <w:pPr>
+        <w:ind w:left="5760" w:hanging="360"/>
+      </w:pPr>
+      <w:rPr>
+        <w:rFonts w:ascii="Courier New" w:hAnsi="Courier New" w:hint="default"/>
+      </w:rPr>
+    </w:lvl>
+    <w:lvl w:ilvl="8" w:tplc="040A0005" w:tentative="1">
+      <w:start w:val="1"/>
+      <w:numFmt w:val="bullet"/>
+      <w:lvlText w:val=""/>
+      <w:lvlJc w:val="left"/>
+      <w:pPr>
+        <w:ind w:left="6480" w:hanging="360"/>
+      </w:pPr>
+      <w:rPr>
+        <w:rFonts w:ascii="Wingdings" w:hAnsi="Wingdings" w:hint="default"/>
+      </w:rPr>
+    </w:lvl>
+  </w:abstractNum>
+  <w:abstractNum w:abstractNumId="2" w15:restartNumberingAfterBreak="0">
     <w:nsid w:val="769C1B14"/>
     <w:multiLevelType w:val="hybridMultilevel"/>
     <w:tmpl w:val="F07C7218"/>
@@ -815,6 +1160,9 @@
     <w:abstractNumId w:val="0"/>
   </w:num>
   <w:num w:numId="2">
+    <w:abstractNumId w:val="2"/>
+  </w:num>
+  <w:num w:numId="3">
     <w:abstractNumId w:val="1"/>
   </w:num>
 </w:numbering>

</xml_diff>